<commit_message>
Omstrukturert kode. Skilt ut variabeltilrettelegging
</commit_message>
<xml_diff>
--- a/doc/Endringslogg, NordicScir.docx
+++ b/doc/Endringslogg, NordicScir.docx
@@ -2,6 +2,345 @@
 <file path=word/document.xml><?xml version="1.0" encoding="utf-8"?>
 <w:document xmlns:wpc="http://schemas.microsoft.com/office/word/2010/wordprocessingCanvas" xmlns:mc="http://schemas.openxmlformats.org/markup-compatibility/2006" xmlns:o="urn:schemas-microsoft-com:office:office" xmlns:r="http://schemas.openxmlformats.org/officeDocument/2006/relationships" xmlns:m="http://schemas.openxmlformats.org/officeDocument/2006/math" xmlns:v="urn:schemas-microsoft-com:vml" xmlns:wp14="http://schemas.microsoft.com/office/word/2010/wordprocessingDrawing" xmlns:wp="http://schemas.openxmlformats.org/drawingml/2006/wordprocessingDrawing" xmlns:w10="urn:schemas-microsoft-com:office:word" xmlns:w="http://schemas.openxmlformats.org/wordprocessingml/2006/main" xmlns:w14="http://schemas.microsoft.com/office/word/2010/wordml" xmlns:wpg="http://schemas.microsoft.com/office/word/2010/wordprocessingGroup" xmlns:wpi="http://schemas.microsoft.com/office/word/2010/wordprocessingInk" xmlns:wne="http://schemas.microsoft.com/office/word/2006/wordml" xmlns:wps="http://schemas.microsoft.com/office/word/2010/wordprocessingShape" mc:Ignorable="w14 wp14">
   <w:body>
+    <w:p>
+      <w:pPr>
+        <w:spacing w:after="0" w:line="240" w:lineRule="auto"/>
+        <w:rPr>
+          <w:rFonts w:ascii="Times New Roman" w:eastAsia="Times New Roman" w:hAnsi="Times New Roman" w:cs="Times New Roman"/>
+          <w:sz w:val="24"/>
+          <w:szCs w:val="24"/>
+        </w:rPr>
+      </w:pPr>
+      <w:r>
+        <w:rPr>
+          <w:rFonts w:ascii="Times New Roman" w:eastAsia="Times New Roman" w:hAnsi="Times New Roman" w:cs="Times New Roman"/>
+          <w:sz w:val="24"/>
+          <w:szCs w:val="24"/>
+        </w:rPr>
+        <w:t>Version 2.1</w:t>
+      </w:r>
+      <w:r>
+        <w:rPr>
+          <w:rFonts w:ascii="Times New Roman" w:eastAsia="Times New Roman" w:hAnsi="Times New Roman" w:cs="Times New Roman"/>
+          <w:color w:val="999999"/>
+          <w:sz w:val="23"/>
+          <w:szCs w:val="23"/>
+        </w:rPr>
+        <w:t>Date: 02.12.2016</w:t>
+      </w:r>
+    </w:p>
+    <w:p>
+      <w:pPr>
+        <w:numPr>
+          <w:ilvl w:val="0"/>
+          <w:numId w:val="18"/>
+        </w:numPr>
+        <w:shd w:val="clear" w:color="auto" w:fill="F5F5F5"/>
+        <w:spacing w:before="100" w:beforeAutospacing="1" w:after="100" w:afterAutospacing="1" w:line="300" w:lineRule="atLeast"/>
+        <w:ind w:left="375"/>
+        <w:rPr>
+          <w:rFonts w:ascii="Helvetica" w:eastAsia="Times New Roman" w:hAnsi="Helvetica" w:cs="Helvetica"/>
+          <w:color w:val="333333"/>
+          <w:sz w:val="21"/>
+          <w:szCs w:val="21"/>
+          <w:lang w:val="en-US"/>
+        </w:rPr>
+      </w:pPr>
+      <w:r>
+        <w:rPr>
+          <w:rFonts w:ascii="Helvetica" w:eastAsia="Times New Roman" w:hAnsi="Helvetica" w:cs="Helvetica"/>
+          <w:color w:val="333333"/>
+          <w:sz w:val="21"/>
+          <w:szCs w:val="21"/>
+          <w:lang w:val="en-US"/>
+        </w:rPr>
+        <w:t>Consent question is extended with new option for nordic consent</w:t>
+      </w:r>
+    </w:p>
+    <w:p>
+      <w:pPr>
+        <w:numPr>
+          <w:ilvl w:val="0"/>
+          <w:numId w:val="18"/>
+        </w:numPr>
+        <w:shd w:val="clear" w:color="auto" w:fill="F5F5F5"/>
+        <w:spacing w:before="100" w:beforeAutospacing="1" w:after="100" w:afterAutospacing="1" w:line="300" w:lineRule="atLeast"/>
+        <w:ind w:left="375"/>
+        <w:rPr>
+          <w:rFonts w:ascii="Helvetica" w:eastAsia="Times New Roman" w:hAnsi="Helvetica" w:cs="Helvetica"/>
+          <w:color w:val="333333"/>
+          <w:sz w:val="21"/>
+          <w:szCs w:val="21"/>
+        </w:rPr>
+      </w:pPr>
+      <w:proofErr w:type="spellStart"/>
+      <w:r>
+        <w:rPr>
+          <w:rFonts w:ascii="Helvetica" w:eastAsia="Times New Roman" w:hAnsi="Helvetica" w:cs="Helvetica"/>
+          <w:color w:val="333333"/>
+          <w:sz w:val="21"/>
+          <w:szCs w:val="21"/>
+        </w:rPr>
+        <w:t>Added</w:t>
+      </w:r>
+      <w:proofErr w:type="spellEnd"/>
+      <w:r>
+        <w:rPr>
+          <w:rFonts w:ascii="Helvetica" w:eastAsia="Times New Roman" w:hAnsi="Helvetica" w:cs="Helvetica"/>
+          <w:color w:val="333333"/>
+          <w:sz w:val="21"/>
+          <w:szCs w:val="21"/>
+        </w:rPr>
+        <w:t xml:space="preserve"> </w:t>
+      </w:r>
+      <w:proofErr w:type="spellStart"/>
+      <w:r>
+        <w:rPr>
+          <w:rFonts w:ascii="Helvetica" w:eastAsia="Times New Roman" w:hAnsi="Helvetica" w:cs="Helvetica"/>
+          <w:color w:val="333333"/>
+          <w:sz w:val="21"/>
+          <w:szCs w:val="21"/>
+        </w:rPr>
+        <w:t>danish</w:t>
+      </w:r>
+      <w:proofErr w:type="spellEnd"/>
+      <w:r>
+        <w:rPr>
+          <w:rFonts w:ascii="Helvetica" w:eastAsia="Times New Roman" w:hAnsi="Helvetica" w:cs="Helvetica"/>
+          <w:color w:val="333333"/>
+          <w:sz w:val="21"/>
+          <w:szCs w:val="21"/>
+        </w:rPr>
+        <w:t xml:space="preserve"> and </w:t>
+      </w:r>
+      <w:proofErr w:type="spellStart"/>
+      <w:r>
+        <w:rPr>
+          <w:rFonts w:ascii="Helvetica" w:eastAsia="Times New Roman" w:hAnsi="Helvetica" w:cs="Helvetica"/>
+          <w:color w:val="333333"/>
+          <w:sz w:val="21"/>
+          <w:szCs w:val="21"/>
+        </w:rPr>
+        <w:t>icelandic</w:t>
+      </w:r>
+      <w:proofErr w:type="spellEnd"/>
+      <w:r>
+        <w:rPr>
+          <w:rFonts w:ascii="Helvetica" w:eastAsia="Times New Roman" w:hAnsi="Helvetica" w:cs="Helvetica"/>
+          <w:color w:val="333333"/>
+          <w:sz w:val="21"/>
+          <w:szCs w:val="21"/>
+        </w:rPr>
+        <w:t xml:space="preserve"> </w:t>
+      </w:r>
+      <w:proofErr w:type="spellStart"/>
+      <w:r>
+        <w:rPr>
+          <w:rFonts w:ascii="Helvetica" w:eastAsia="Times New Roman" w:hAnsi="Helvetica" w:cs="Helvetica"/>
+          <w:color w:val="333333"/>
+          <w:sz w:val="21"/>
+          <w:szCs w:val="21"/>
+        </w:rPr>
+        <w:t>language</w:t>
+      </w:r>
+      <w:proofErr w:type="spellEnd"/>
+    </w:p>
+    <w:p>
+      <w:pPr>
+        <w:numPr>
+          <w:ilvl w:val="0"/>
+          <w:numId w:val="18"/>
+        </w:numPr>
+        <w:shd w:val="clear" w:color="auto" w:fill="F5F5F5"/>
+        <w:spacing w:before="100" w:beforeAutospacing="1" w:after="100" w:afterAutospacing="1" w:line="300" w:lineRule="atLeast"/>
+        <w:ind w:left="375"/>
+        <w:rPr>
+          <w:rFonts w:ascii="Helvetica" w:eastAsia="Times New Roman" w:hAnsi="Helvetica" w:cs="Helvetica"/>
+          <w:color w:val="333333"/>
+          <w:sz w:val="21"/>
+          <w:szCs w:val="21"/>
+          <w:lang w:val="en-US"/>
+        </w:rPr>
+      </w:pPr>
+      <w:r>
+        <w:rPr>
+          <w:rFonts w:ascii="Helvetica" w:eastAsia="Times New Roman" w:hAnsi="Helvetica" w:cs="Helvetica"/>
+          <w:color w:val="333333"/>
+          <w:sz w:val="21"/>
+          <w:szCs w:val="21"/>
+          <w:lang w:val="en-US"/>
+        </w:rPr>
+        <w:t>Datadump: Ventassi and Placedis variables is renamed to CVentassi and CPlacedic for Control Form</w:t>
+      </w:r>
+    </w:p>
+    <w:p>
+      <w:pPr>
+        <w:numPr>
+          <w:ilvl w:val="0"/>
+          <w:numId w:val="18"/>
+        </w:numPr>
+        <w:shd w:val="clear" w:color="auto" w:fill="F5F5F5"/>
+        <w:spacing w:before="100" w:beforeAutospacing="1" w:after="100" w:afterAutospacing="1" w:line="300" w:lineRule="atLeast"/>
+        <w:ind w:left="375"/>
+        <w:rPr>
+          <w:rFonts w:ascii="Helvetica" w:eastAsia="Times New Roman" w:hAnsi="Helvetica" w:cs="Helvetica"/>
+          <w:color w:val="333333"/>
+          <w:sz w:val="21"/>
+          <w:szCs w:val="21"/>
+          <w:lang w:val="en-US"/>
+        </w:rPr>
+      </w:pPr>
+      <w:r>
+        <w:rPr>
+          <w:rFonts w:ascii="Helvetica" w:eastAsia="Times New Roman" w:hAnsi="Helvetica" w:cs="Helvetica"/>
+          <w:color w:val="333333"/>
+          <w:sz w:val="21"/>
+          <w:szCs w:val="21"/>
+          <w:lang w:val="en-US"/>
+        </w:rPr>
+        <w:t>Code book: Better field names for Emblad1-12 in Lower urinary tract function form</w:t>
+      </w:r>
+    </w:p>
+    <w:p>
+      <w:pPr>
+        <w:numPr>
+          <w:ilvl w:val="0"/>
+          <w:numId w:val="18"/>
+        </w:numPr>
+        <w:shd w:val="clear" w:color="auto" w:fill="F5F5F5"/>
+        <w:spacing w:before="100" w:beforeAutospacing="1" w:after="100" w:afterAutospacing="1" w:line="300" w:lineRule="atLeast"/>
+        <w:ind w:left="375"/>
+        <w:rPr>
+          <w:rFonts w:ascii="Helvetica" w:eastAsia="Times New Roman" w:hAnsi="Helvetica" w:cs="Helvetica"/>
+          <w:color w:val="333333"/>
+          <w:sz w:val="21"/>
+          <w:szCs w:val="21"/>
+          <w:lang w:val="en-US"/>
+        </w:rPr>
+      </w:pPr>
+      <w:r>
+        <w:rPr>
+          <w:rFonts w:ascii="Helvetica" w:eastAsia="Times New Roman" w:hAnsi="Helvetica" w:cs="Helvetica"/>
+          <w:color w:val="333333"/>
+          <w:sz w:val="21"/>
+          <w:szCs w:val="21"/>
+          <w:lang w:val="en-US"/>
+        </w:rPr>
+        <w:t>New forms: Activity and Participation Performance and Satisfaction</w:t>
+      </w:r>
+    </w:p>
+    <w:p>
+      <w:pPr>
+        <w:numPr>
+          <w:ilvl w:val="0"/>
+          <w:numId w:val="18"/>
+        </w:numPr>
+        <w:shd w:val="clear" w:color="auto" w:fill="F5F5F5"/>
+        <w:spacing w:before="100" w:beforeAutospacing="1" w:after="100" w:afterAutospacing="1" w:line="300" w:lineRule="atLeast"/>
+        <w:ind w:left="375"/>
+        <w:rPr>
+          <w:rFonts w:ascii="Helvetica" w:eastAsia="Times New Roman" w:hAnsi="Helvetica" w:cs="Helvetica"/>
+          <w:color w:val="333333"/>
+          <w:sz w:val="21"/>
+          <w:szCs w:val="21"/>
+          <w:lang w:val="en-US"/>
+        </w:rPr>
+      </w:pPr>
+      <w:r>
+        <w:rPr>
+          <w:rFonts w:ascii="Helvetica" w:eastAsia="Times New Roman" w:hAnsi="Helvetica" w:cs="Helvetica"/>
+          <w:color w:val="333333"/>
+          <w:sz w:val="21"/>
+          <w:szCs w:val="21"/>
+          <w:lang w:val="en-US"/>
+        </w:rPr>
+        <w:t>New variable on core registration data set: Registered at other hospital, patient is transferred</w:t>
+      </w:r>
+    </w:p>
+    <w:p>
+      <w:pPr>
+        <w:numPr>
+          <w:ilvl w:val="0"/>
+          <w:numId w:val="18"/>
+        </w:numPr>
+        <w:shd w:val="clear" w:color="auto" w:fill="F5F5F5"/>
+        <w:spacing w:before="100" w:beforeAutospacing="1" w:after="100" w:afterAutospacing="1" w:line="300" w:lineRule="atLeast"/>
+        <w:ind w:left="375"/>
+        <w:rPr>
+          <w:rFonts w:ascii="Helvetica" w:eastAsia="Times New Roman" w:hAnsi="Helvetica" w:cs="Helvetica"/>
+          <w:color w:val="333333"/>
+          <w:sz w:val="21"/>
+          <w:szCs w:val="21"/>
+          <w:lang w:val="en-US"/>
+        </w:rPr>
+      </w:pPr>
+      <w:r>
+        <w:rPr>
+          <w:rFonts w:ascii="Helvetica" w:eastAsia="Times New Roman" w:hAnsi="Helvetica" w:cs="Helvetica"/>
+          <w:color w:val="333333"/>
+          <w:sz w:val="21"/>
+          <w:szCs w:val="21"/>
+          <w:lang w:val="en-US"/>
+        </w:rPr>
+        <w:t>Days out of hospital before and during rehabilitation needs to be provided before completing form</w:t>
+      </w:r>
+    </w:p>
+    <w:p>
+      <w:pPr>
+        <w:numPr>
+          <w:ilvl w:val="0"/>
+          <w:numId w:val="18"/>
+        </w:numPr>
+        <w:shd w:val="clear" w:color="auto" w:fill="F5F5F5"/>
+        <w:spacing w:before="100" w:beforeAutospacing="1" w:after="100" w:afterAutospacing="1" w:line="300" w:lineRule="atLeast"/>
+        <w:ind w:left="375"/>
+        <w:rPr>
+          <w:rFonts w:ascii="Helvetica" w:eastAsia="Times New Roman" w:hAnsi="Helvetica" w:cs="Helvetica"/>
+          <w:color w:val="333333"/>
+          <w:sz w:val="21"/>
+          <w:szCs w:val="21"/>
+          <w:lang w:val="en-US"/>
+        </w:rPr>
+      </w:pPr>
+      <w:r>
+        <w:rPr>
+          <w:rFonts w:ascii="Helvetica" w:eastAsia="Times New Roman" w:hAnsi="Helvetica" w:cs="Helvetica"/>
+          <w:color w:val="333333"/>
+          <w:sz w:val="21"/>
+          <w:szCs w:val="21"/>
+          <w:lang w:val="en-US"/>
+        </w:rPr>
+        <w:t>DeathDate is added to the core registration data set and is updated automatically</w:t>
+      </w:r>
+    </w:p>
+    <w:p>
+      <w:pPr>
+        <w:numPr>
+          <w:ilvl w:val="0"/>
+          <w:numId w:val="18"/>
+        </w:numPr>
+        <w:shd w:val="clear" w:color="auto" w:fill="F5F5F5"/>
+        <w:spacing w:before="100" w:beforeAutospacing="1" w:after="100" w:afterAutospacing="1" w:line="300" w:lineRule="atLeast"/>
+        <w:ind w:left="375"/>
+        <w:rPr>
+          <w:rFonts w:ascii="Helvetica" w:eastAsia="Times New Roman" w:hAnsi="Helvetica" w:cs="Helvetica"/>
+          <w:color w:val="333333"/>
+          <w:sz w:val="21"/>
+          <w:szCs w:val="21"/>
+          <w:lang w:val="en-US"/>
+        </w:rPr>
+      </w:pPr>
+      <w:r>
+        <w:rPr>
+          <w:rFonts w:ascii="Helvetica" w:eastAsia="Times New Roman" w:hAnsi="Helvetica" w:cs="Helvetica"/>
+          <w:color w:val="333333"/>
+          <w:sz w:val="21"/>
+          <w:szCs w:val="21"/>
+          <w:lang w:val="en-US"/>
+        </w:rPr>
+        <w:t>Upgraded MRS core to v6.9.4</w:t>
+      </w:r>
+    </w:p>
     <w:p>
       <w:pPr>
         <w:spacing w:after="0" w:line="240" w:lineRule="auto"/>
@@ -629,6 +968,7 @@
           <w:sz w:val="21"/>
           <w:szCs w:val="21"/>
         </w:rPr>
+        <w:lastRenderedPageBreak/>
         <w:t>Versjon 1.1</w:t>
       </w:r>
       <w:r>
@@ -904,7 +1244,6 @@
           <w:sz w:val="21"/>
           <w:szCs w:val="21"/>
         </w:rPr>
-        <w:lastRenderedPageBreak/>
         <w:t>Versjon 0.4.6</w:t>
       </w:r>
       <w:r>
@@ -1409,6 +1748,7 @@
           <w:sz w:val="21"/>
           <w:szCs w:val="21"/>
         </w:rPr>
+        <w:lastRenderedPageBreak/>
         <w:t>Versjon 0.2.0</w:t>
       </w:r>
       <w:r>
@@ -1727,7 +2067,6 @@
           <w:sz w:val="21"/>
           <w:szCs w:val="21"/>
         </w:rPr>
-        <w:lastRenderedPageBreak/>
         <w:t>Registeret opprettes</w:t>
       </w:r>
     </w:p>
@@ -4129,6 +4468,155 @@
     </w:lvl>
   </w:abstractNum>
   <w:abstractNum w:abstractNumId="16">
+    <w:nsid w:val="5FCF4D4A"/>
+    <w:multiLevelType w:val="multilevel"/>
+    <w:tmpl w:val="88A00644"/>
+    <w:lvl w:ilvl="0">
+      <w:start w:val="1"/>
+      <w:numFmt w:val="bullet"/>
+      <w:lvlText w:val=""/>
+      <w:lvlJc w:val="left"/>
+      <w:pPr>
+        <w:tabs>
+          <w:tab w:val="num" w:pos="720"/>
+        </w:tabs>
+        <w:ind w:left="720" w:hanging="360"/>
+      </w:pPr>
+      <w:rPr>
+        <w:rFonts w:ascii="Symbol" w:hAnsi="Symbol" w:hint="default"/>
+        <w:sz w:val="20"/>
+      </w:rPr>
+    </w:lvl>
+    <w:lvl w:ilvl="1" w:tentative="1">
+      <w:start w:val="1"/>
+      <w:numFmt w:val="bullet"/>
+      <w:lvlText w:val="o"/>
+      <w:lvlJc w:val="left"/>
+      <w:pPr>
+        <w:tabs>
+          <w:tab w:val="num" w:pos="1440"/>
+        </w:tabs>
+        <w:ind w:left="1440" w:hanging="360"/>
+      </w:pPr>
+      <w:rPr>
+        <w:rFonts w:ascii="Courier New" w:hAnsi="Courier New" w:hint="default"/>
+        <w:sz w:val="20"/>
+      </w:rPr>
+    </w:lvl>
+    <w:lvl w:ilvl="2" w:tentative="1">
+      <w:start w:val="1"/>
+      <w:numFmt w:val="bullet"/>
+      <w:lvlText w:val=""/>
+      <w:lvlJc w:val="left"/>
+      <w:pPr>
+        <w:tabs>
+          <w:tab w:val="num" w:pos="2160"/>
+        </w:tabs>
+        <w:ind w:left="2160" w:hanging="360"/>
+      </w:pPr>
+      <w:rPr>
+        <w:rFonts w:ascii="Wingdings" w:hAnsi="Wingdings" w:hint="default"/>
+        <w:sz w:val="20"/>
+      </w:rPr>
+    </w:lvl>
+    <w:lvl w:ilvl="3" w:tentative="1">
+      <w:start w:val="1"/>
+      <w:numFmt w:val="bullet"/>
+      <w:lvlText w:val=""/>
+      <w:lvlJc w:val="left"/>
+      <w:pPr>
+        <w:tabs>
+          <w:tab w:val="num" w:pos="2880"/>
+        </w:tabs>
+        <w:ind w:left="2880" w:hanging="360"/>
+      </w:pPr>
+      <w:rPr>
+        <w:rFonts w:ascii="Wingdings" w:hAnsi="Wingdings" w:hint="default"/>
+        <w:sz w:val="20"/>
+      </w:rPr>
+    </w:lvl>
+    <w:lvl w:ilvl="4" w:tentative="1">
+      <w:start w:val="1"/>
+      <w:numFmt w:val="bullet"/>
+      <w:lvlText w:val=""/>
+      <w:lvlJc w:val="left"/>
+      <w:pPr>
+        <w:tabs>
+          <w:tab w:val="num" w:pos="3600"/>
+        </w:tabs>
+        <w:ind w:left="3600" w:hanging="360"/>
+      </w:pPr>
+      <w:rPr>
+        <w:rFonts w:ascii="Wingdings" w:hAnsi="Wingdings" w:hint="default"/>
+        <w:sz w:val="20"/>
+      </w:rPr>
+    </w:lvl>
+    <w:lvl w:ilvl="5" w:tentative="1">
+      <w:start w:val="1"/>
+      <w:numFmt w:val="bullet"/>
+      <w:lvlText w:val=""/>
+      <w:lvlJc w:val="left"/>
+      <w:pPr>
+        <w:tabs>
+          <w:tab w:val="num" w:pos="4320"/>
+        </w:tabs>
+        <w:ind w:left="4320" w:hanging="360"/>
+      </w:pPr>
+      <w:rPr>
+        <w:rFonts w:ascii="Wingdings" w:hAnsi="Wingdings" w:hint="default"/>
+        <w:sz w:val="20"/>
+      </w:rPr>
+    </w:lvl>
+    <w:lvl w:ilvl="6" w:tentative="1">
+      <w:start w:val="1"/>
+      <w:numFmt w:val="bullet"/>
+      <w:lvlText w:val=""/>
+      <w:lvlJc w:val="left"/>
+      <w:pPr>
+        <w:tabs>
+          <w:tab w:val="num" w:pos="5040"/>
+        </w:tabs>
+        <w:ind w:left="5040" w:hanging="360"/>
+      </w:pPr>
+      <w:rPr>
+        <w:rFonts w:ascii="Wingdings" w:hAnsi="Wingdings" w:hint="default"/>
+        <w:sz w:val="20"/>
+      </w:rPr>
+    </w:lvl>
+    <w:lvl w:ilvl="7" w:tentative="1">
+      <w:start w:val="1"/>
+      <w:numFmt w:val="bullet"/>
+      <w:lvlText w:val=""/>
+      <w:lvlJc w:val="left"/>
+      <w:pPr>
+        <w:tabs>
+          <w:tab w:val="num" w:pos="5760"/>
+        </w:tabs>
+        <w:ind w:left="5760" w:hanging="360"/>
+      </w:pPr>
+      <w:rPr>
+        <w:rFonts w:ascii="Wingdings" w:hAnsi="Wingdings" w:hint="default"/>
+        <w:sz w:val="20"/>
+      </w:rPr>
+    </w:lvl>
+    <w:lvl w:ilvl="8" w:tentative="1">
+      <w:start w:val="1"/>
+      <w:numFmt w:val="bullet"/>
+      <w:lvlText w:val=""/>
+      <w:lvlJc w:val="left"/>
+      <w:pPr>
+        <w:tabs>
+          <w:tab w:val="num" w:pos="6480"/>
+        </w:tabs>
+        <w:ind w:left="6480" w:hanging="360"/>
+      </w:pPr>
+      <w:rPr>
+        <w:rFonts w:ascii="Wingdings" w:hAnsi="Wingdings" w:hint="default"/>
+        <w:sz w:val="20"/>
+      </w:rPr>
+    </w:lvl>
+  </w:abstractNum>
+  <w:abstractNum w:abstractNumId="17">
     <w:nsid w:val="7FF709B6"/>
     <w:multiLevelType w:val="multilevel"/>
     <w:tmpl w:val="852A1DB6"/>
@@ -4323,10 +4811,13 @@
     <w:abstractNumId w:val="11"/>
   </w:num>
   <w:num w:numId="16">
-    <w:abstractNumId w:val="16"/>
+    <w:abstractNumId w:val="17"/>
   </w:num>
   <w:num w:numId="17">
     <w:abstractNumId w:val="6"/>
+  </w:num>
+  <w:num w:numId="18">
+    <w:abstractNumId w:val="16"/>
   </w:num>
 </w:numbering>
 </file>

</xml_diff>